<commit_message>
update documentation and prepare for submission.
</commit_message>
<xml_diff>
--- a/report/RBE550_HW4_Section6_2_Planner_Artifacts.docx
+++ b/report/RBE550_HW4_Section6_2_Planner_Artifacts.docx
@@ -35,21 +35,6 @@
     <w:p>
       <w:pPr>
         <w:pStyle w:val="NoSpacing"/>
-        <w:jc w:val="center"/>
-        <w:rPr>
-          <w:rFonts w:ascii="Times New Roman" w:hAnsi="Times New Roman" w:cs="Times New Roman"/>
-        </w:rPr>
-      </w:pPr>
-      <w:r>
-        <w:rPr>
-          <w:rFonts w:ascii="Times New Roman" w:hAnsi="Times New Roman" w:cs="Times New Roman"/>
-        </w:rPr>
-        <w:t>Worcester Polytechnic Institute</w:t>
-      </w:r>
-    </w:p>
-    <w:p>
-      <w:pPr>
-        <w:pStyle w:val="NoSpacing"/>
         <w:rPr>
           <w:rFonts w:ascii="Times New Roman" w:hAnsi="Times New Roman" w:cs="Times New Roman"/>
         </w:rPr>
@@ -76,7 +61,29 @@
           <w:iCs/>
           <w:u w:val="single"/>
         </w:rPr>
-        <w:t>Hybrid * A Planner Overview</w:t>
+        <w:t>Hybrid A</w:t>
+      </w:r>
+      <w:r>
+        <w:rPr>
+          <w:rFonts w:ascii="Times New Roman" w:hAnsi="Times New Roman" w:cs="Times New Roman"/>
+          <w:b/>
+          <w:bCs/>
+          <w:i/>
+          <w:iCs/>
+          <w:u w:val="single"/>
+        </w:rPr>
+        <w:t>*</w:t>
+      </w:r>
+      <w:r>
+        <w:rPr>
+          <w:rFonts w:ascii="Times New Roman" w:hAnsi="Times New Roman" w:cs="Times New Roman"/>
+          <w:b/>
+          <w:bCs/>
+          <w:i/>
+          <w:iCs/>
+          <w:u w:val="single"/>
+        </w:rPr>
+        <w:t xml:space="preserve"> Planner Overview</w:t>
       </w:r>
     </w:p>
     <w:p>
@@ -139,7 +146,14 @@
           <w:sz w:val="20"/>
           <w:szCs w:val="20"/>
         </w:rPr>
-        <w:br/>
+        <w:t xml:space="preserve"> </w:t>
+      </w:r>
+      <w:r>
+        <w:rPr>
+          <w:rFonts w:ascii="Times New Roman" w:hAnsi="Times New Roman" w:cs="Times New Roman"/>
+          <w:sz w:val="20"/>
+          <w:szCs w:val="20"/>
+        </w:rPr>
         <w:t xml:space="preserve">From each state, the planner generates a small set of short, </w:t>
       </w:r>
       <w:r>
@@ -286,23 +300,20 @@
         </w:rPr>
         <w:t xml:space="preserve"> based on Euclidean distance and heading difference to the goal.</w:t>
       </w:r>
-    </w:p>
-    <w:p>
-      <w:pPr>
-        <w:pStyle w:val="NoSpacing"/>
-        <w:rPr>
-          <w:rFonts w:ascii="Times New Roman" w:hAnsi="Times New Roman" w:cs="Times New Roman"/>
-          <w:sz w:val="20"/>
-          <w:szCs w:val="20"/>
-        </w:rPr>
-      </w:pPr>
-      <w:r>
-        <w:rPr>
-          <w:rFonts w:ascii="Times New Roman" w:hAnsi="Times New Roman" w:cs="Times New Roman"/>
-          <w:sz w:val="20"/>
-          <w:szCs w:val="20"/>
-        </w:rPr>
-        <w:br/>
+      <w:r>
+        <w:rPr>
+          <w:rFonts w:ascii="Times New Roman" w:hAnsi="Times New Roman" w:cs="Times New Roman"/>
+          <w:sz w:val="20"/>
+          <w:szCs w:val="20"/>
+        </w:rPr>
+        <w:t xml:space="preserve"> </w:t>
+      </w:r>
+      <w:r>
+        <w:rPr>
+          <w:rFonts w:ascii="Times New Roman" w:hAnsi="Times New Roman" w:cs="Times New Roman"/>
+          <w:sz w:val="20"/>
+          <w:szCs w:val="20"/>
+        </w:rPr>
         <w:t>When a pose lies within a specified positional and angular tolerance of the parking-bay target, the final trajectory is reconstructed by tracing stored parent links.</w:t>
       </w:r>
     </w:p>
@@ -359,7 +370,7 @@
           <w:iCs/>
           <w:u w:val="single"/>
         </w:rPr>
-        <w:t xml:space="preserve">Hybrid * </w:t>
+        <w:t xml:space="preserve">Hybrid </w:t>
       </w:r>
       <w:r>
         <w:rPr>
@@ -370,7 +381,29 @@
           <w:iCs/>
           <w:u w:val="single"/>
         </w:rPr>
-        <w:t xml:space="preserve">A </w:t>
+        <w:t>A</w:t>
+      </w:r>
+      <w:r>
+        <w:rPr>
+          <w:rFonts w:ascii="Times New Roman" w:hAnsi="Times New Roman" w:cs="Times New Roman"/>
+          <w:b/>
+          <w:bCs/>
+          <w:i/>
+          <w:iCs/>
+          <w:u w:val="single"/>
+        </w:rPr>
+        <w:t>*</w:t>
+      </w:r>
+      <w:r>
+        <w:rPr>
+          <w:rFonts w:ascii="Times New Roman" w:hAnsi="Times New Roman" w:cs="Times New Roman"/>
+          <w:b/>
+          <w:bCs/>
+          <w:i/>
+          <w:iCs/>
+          <w:u w:val="single"/>
+        </w:rPr>
+        <w:t xml:space="preserve"> </w:t>
       </w:r>
       <w:r>
         <w:rPr>
@@ -1054,6 +1087,70 @@
     </w:p>
     <w:p>
       <w:pPr>
+        <w:pStyle w:val="NoSpacing"/>
+        <w:rPr>
+          <w:rFonts w:ascii="Times New Roman" w:hAnsi="Times New Roman" w:cs="Times New Roman"/>
+          <w:sz w:val="20"/>
+          <w:szCs w:val="20"/>
+        </w:rPr>
+      </w:pPr>
+    </w:p>
+    <w:p>
+      <w:pPr>
+        <w:pStyle w:val="NoSpacing"/>
+        <w:rPr>
+          <w:rFonts w:ascii="Times New Roman" w:hAnsi="Times New Roman" w:cs="Times New Roman"/>
+          <w:sz w:val="20"/>
+          <w:szCs w:val="20"/>
+        </w:rPr>
+      </w:pPr>
+      <w:r>
+        <w:rPr>
+          <w:rFonts w:ascii="Times New Roman" w:hAnsi="Times New Roman" w:cs="Times New Roman"/>
+          <w:sz w:val="20"/>
+          <w:szCs w:val="20"/>
+        </w:rPr>
+        <w:t>Comments:</w:t>
+      </w:r>
+    </w:p>
+    <w:p>
+      <w:pPr>
+        <w:pStyle w:val="NoSpacing"/>
+        <w:numPr>
+          <w:ilvl w:val="0"/>
+          <w:numId w:val="4"/>
+        </w:numPr>
+        <w:rPr>
+          <w:rFonts w:ascii="Times New Roman" w:hAnsi="Times New Roman" w:cs="Times New Roman"/>
+          <w:sz w:val="20"/>
+          <w:szCs w:val="20"/>
+        </w:rPr>
+      </w:pPr>
+      <w:r>
+        <w:rPr>
+          <w:rFonts w:ascii="Times New Roman" w:hAnsi="Times New Roman" w:cs="Times New Roman"/>
+          <w:sz w:val="20"/>
+          <w:szCs w:val="20"/>
+        </w:rPr>
+        <w:t>collision check uses SAT (Section 6.3)</w:t>
+      </w:r>
+    </w:p>
+    <w:p>
+      <w:pPr>
+        <w:pStyle w:val="NoSpacing"/>
+        <w:numPr>
+          <w:ilvl w:val="0"/>
+          <w:numId w:val="4"/>
+        </w:numPr>
+        <w:rPr>
+          <w:rFonts w:ascii="Times New Roman" w:hAnsi="Times New Roman" w:cs="Times New Roman"/>
+          <w:sz w:val="20"/>
+          <w:szCs w:val="20"/>
+        </w:rPr>
+      </w:pPr>
+    </w:p>
+    <w:p>
+      <w:pPr>
         <w:rPr>
           <w:rFonts w:ascii="Times New Roman" w:hAnsi="Times New Roman" w:cs="Times New Roman"/>
           <w:sz w:val="20"/>
@@ -1094,6 +1191,27 @@
         </w:rPr>
         <w:lastRenderedPageBreak/>
         <w:t>Flow Chart</w:t>
+      </w:r>
+    </w:p>
+    <w:p>
+      <w:pPr>
+        <w:pStyle w:val="NoSpacing"/>
+        <w:ind w:left="720"/>
+        <w:rPr>
+          <w:rFonts w:ascii="Times New Roman" w:hAnsi="Times New Roman" w:cs="Times New Roman"/>
+        </w:rPr>
+      </w:pPr>
+      <w:r>
+        <w:rPr>
+          <w:rFonts w:ascii="Times New Roman" w:hAnsi="Times New Roman" w:cs="Times New Roman"/>
+        </w:rPr>
+        <w:t xml:space="preserve">Fig. 1 — </w:t>
+      </w:r>
+      <w:r>
+        <w:rPr>
+          <w:rFonts w:ascii="Times New Roman" w:hAnsi="Times New Roman" w:cs="Times New Roman"/>
+        </w:rPr>
+        <w:t>Flow chart for Hybrid A* Search.</w:t>
       </w:r>
     </w:p>
     <w:p>
@@ -1323,6 +1441,119 @@
     </w:lvl>
   </w:abstractNum>
   <w:abstractNum w:abstractNumId="1" w15:restartNumberingAfterBreak="0">
+    <w:nsid w:val="46642765"/>
+    <w:multiLevelType w:val="hybridMultilevel"/>
+    <w:tmpl w:val="21504B00"/>
+    <w:lvl w:ilvl="0" w:tplc="04090001">
+      <w:start w:val="1"/>
+      <w:numFmt w:val="bullet"/>
+      <w:lvlText w:val=""/>
+      <w:lvlJc w:val="left"/>
+      <w:pPr>
+        <w:ind w:left="720" w:hanging="360"/>
+      </w:pPr>
+      <w:rPr>
+        <w:rFonts w:ascii="Symbol" w:hAnsi="Symbol" w:hint="default"/>
+      </w:rPr>
+    </w:lvl>
+    <w:lvl w:ilvl="1" w:tplc="04090003" w:tentative="1">
+      <w:start w:val="1"/>
+      <w:numFmt w:val="bullet"/>
+      <w:lvlText w:val="o"/>
+      <w:lvlJc w:val="left"/>
+      <w:pPr>
+        <w:ind w:left="1440" w:hanging="360"/>
+      </w:pPr>
+      <w:rPr>
+        <w:rFonts w:ascii="Courier New" w:hAnsi="Courier New" w:cs="Courier New" w:hint="default"/>
+      </w:rPr>
+    </w:lvl>
+    <w:lvl w:ilvl="2" w:tplc="04090005" w:tentative="1">
+      <w:start w:val="1"/>
+      <w:numFmt w:val="bullet"/>
+      <w:lvlText w:val=""/>
+      <w:lvlJc w:val="left"/>
+      <w:pPr>
+        <w:ind w:left="2160" w:hanging="360"/>
+      </w:pPr>
+      <w:rPr>
+        <w:rFonts w:ascii="Wingdings" w:hAnsi="Wingdings" w:hint="default"/>
+      </w:rPr>
+    </w:lvl>
+    <w:lvl w:ilvl="3" w:tplc="04090001" w:tentative="1">
+      <w:start w:val="1"/>
+      <w:numFmt w:val="bullet"/>
+      <w:lvlText w:val=""/>
+      <w:lvlJc w:val="left"/>
+      <w:pPr>
+        <w:ind w:left="2880" w:hanging="360"/>
+      </w:pPr>
+      <w:rPr>
+        <w:rFonts w:ascii="Symbol" w:hAnsi="Symbol" w:hint="default"/>
+      </w:rPr>
+    </w:lvl>
+    <w:lvl w:ilvl="4" w:tplc="04090003" w:tentative="1">
+      <w:start w:val="1"/>
+      <w:numFmt w:val="bullet"/>
+      <w:lvlText w:val="o"/>
+      <w:lvlJc w:val="left"/>
+      <w:pPr>
+        <w:ind w:left="3600" w:hanging="360"/>
+      </w:pPr>
+      <w:rPr>
+        <w:rFonts w:ascii="Courier New" w:hAnsi="Courier New" w:cs="Courier New" w:hint="default"/>
+      </w:rPr>
+    </w:lvl>
+    <w:lvl w:ilvl="5" w:tplc="04090005" w:tentative="1">
+      <w:start w:val="1"/>
+      <w:numFmt w:val="bullet"/>
+      <w:lvlText w:val=""/>
+      <w:lvlJc w:val="left"/>
+      <w:pPr>
+        <w:ind w:left="4320" w:hanging="360"/>
+      </w:pPr>
+      <w:rPr>
+        <w:rFonts w:ascii="Wingdings" w:hAnsi="Wingdings" w:hint="default"/>
+      </w:rPr>
+    </w:lvl>
+    <w:lvl w:ilvl="6" w:tplc="04090001" w:tentative="1">
+      <w:start w:val="1"/>
+      <w:numFmt w:val="bullet"/>
+      <w:lvlText w:val=""/>
+      <w:lvlJc w:val="left"/>
+      <w:pPr>
+        <w:ind w:left="5040" w:hanging="360"/>
+      </w:pPr>
+      <w:rPr>
+        <w:rFonts w:ascii="Symbol" w:hAnsi="Symbol" w:hint="default"/>
+      </w:rPr>
+    </w:lvl>
+    <w:lvl w:ilvl="7" w:tplc="04090003" w:tentative="1">
+      <w:start w:val="1"/>
+      <w:numFmt w:val="bullet"/>
+      <w:lvlText w:val="o"/>
+      <w:lvlJc w:val="left"/>
+      <w:pPr>
+        <w:ind w:left="5760" w:hanging="360"/>
+      </w:pPr>
+      <w:rPr>
+        <w:rFonts w:ascii="Courier New" w:hAnsi="Courier New" w:cs="Courier New" w:hint="default"/>
+      </w:rPr>
+    </w:lvl>
+    <w:lvl w:ilvl="8" w:tplc="04090005" w:tentative="1">
+      <w:start w:val="1"/>
+      <w:numFmt w:val="bullet"/>
+      <w:lvlText w:val=""/>
+      <w:lvlJc w:val="left"/>
+      <w:pPr>
+        <w:ind w:left="6480" w:hanging="360"/>
+      </w:pPr>
+      <w:rPr>
+        <w:rFonts w:ascii="Wingdings" w:hAnsi="Wingdings" w:hint="default"/>
+      </w:rPr>
+    </w:lvl>
+  </w:abstractNum>
+  <w:abstractNum w:abstractNumId="2" w15:restartNumberingAfterBreak="0">
     <w:nsid w:val="466F5043"/>
     <w:multiLevelType w:val="multilevel"/>
     <w:tmpl w:val="BF7EDB68"/>
@@ -1435,7 +1666,7 @@
       </w:pPr>
     </w:lvl>
   </w:abstractNum>
-  <w:abstractNum w:abstractNumId="2" w15:restartNumberingAfterBreak="0">
+  <w:abstractNum w:abstractNumId="3" w15:restartNumberingAfterBreak="0">
     <w:nsid w:val="6EE632F1"/>
     <w:multiLevelType w:val="hybridMultilevel"/>
     <w:tmpl w:val="A2D071D8"/>
@@ -1525,13 +1756,16 @@
     </w:lvl>
   </w:abstractNum>
   <w:num w:numId="1" w16cid:durableId="1296062431">
-    <w:abstractNumId w:val="2"/>
+    <w:abstractNumId w:val="3"/>
   </w:num>
   <w:num w:numId="2" w16cid:durableId="1871870422">
-    <w:abstractNumId w:val="1"/>
+    <w:abstractNumId w:val="2"/>
   </w:num>
   <w:num w:numId="3" w16cid:durableId="1706910034">
     <w:abstractNumId w:val="0"/>
+  </w:num>
+  <w:num w:numId="4" w16cid:durableId="167798195">
+    <w:abstractNumId w:val="1"/>
   </w:num>
 </w:numbering>
 </file>
@@ -2139,6 +2373,7 @@
   <w:style w:type="character" w:default="1" w:styleId="DefaultParagraphFont">
     <w:name w:val="Default Paragraph Font"/>
     <w:uiPriority w:val="1"/>
+    <w:semiHidden/>
     <w:unhideWhenUsed/>
   </w:style>
   <w:style w:type="table" w:default="1" w:styleId="TableNormal">

</xml_diff>